<commit_message>
Added Lab 5 files
</commit_message>
<xml_diff>
--- a/UML Use Case Assignment.docx
+++ b/UML Use Case Assignment.docx
@@ -344,25 +344,7 @@
           <w:sz w:val="24"/>
           <w:szCs w:val="24"/>
         </w:rPr>
-        <w:t xml:space="preserve">Account: This object will provide for interface to the account </w:t>
-      </w:r>
-      <w:proofErr w:type="spellStart"/>
-      <w:r>
-        <w:rPr>
-          <w:rFonts w:ascii="Times New Roman" w:hAnsi="Times New Roman" w:cs="Times New Roman"/>
-          <w:sz w:val="24"/>
-          <w:szCs w:val="24"/>
-        </w:rPr>
-        <w:t>ddatabase</w:t>
-      </w:r>
-      <w:proofErr w:type="spellEnd"/>
-      <w:r>
-        <w:rPr>
-          <w:rFonts w:ascii="Times New Roman" w:hAnsi="Times New Roman" w:cs="Times New Roman"/>
-          <w:sz w:val="24"/>
-          <w:szCs w:val="24"/>
-        </w:rPr>
-        <w:t xml:space="preserve"> and allow for creation and modification of accounts.</w:t>
+        <w:t>Account: This object will provide for interface to the account database and allow for creation and modification of accounts.</w:t>
       </w:r>
     </w:p>
     <w:p>
@@ -715,7 +697,7 @@
                   <w:sz w:val="24"/>
                   <w:szCs w:val="24"/>
                 </w:rPr>
-                <w:t>1</w:t>
+                <w:t>2</w:t>
               </w:r>
               <w:r>
                 <w:rPr>

</xml_diff>